<commit_message>
Adding bullets to the summary
</commit_message>
<xml_diff>
--- a/julian-jaramillo-resume-short.docx
+++ b/julian-jaramillo-resume-short.docx
@@ -43,20 +43,34 @@
     </w:p>
     <w:p>
       <w:pPr>
-        <w:spacing w:after="240" w:before="240" w:lineRule="auto"/>
-        <w:rPr/>
-      </w:pPr>
-      <w:r>
-        <w:rPr>
-          <w:rtl w:val="0"/>
-        </w:rPr>
-        <w:t xml:space="preserve">An experienced software engineer with a passion for problem-solving using technology.</w:t>
-      </w:r>
-    </w:p>
-    <w:p>
-      <w:pPr>
-        <w:spacing w:after="240" w:before="240" w:lineRule="auto"/>
-        <w:rPr/>
+        <w:numPr>
+          <w:ilvl w:val="0"/>
+          <w:numId w:val="2"/>
+        </w:numPr>
+        <w:spacing w:after="0" w:afterAutospacing="0" w:before="240" w:lineRule="auto"/>
+        <w:ind w:left="720" w:hanging="360"/>
+        <w:rPr>
+          <w:u w:val="none"/>
+        </w:rPr>
+      </w:pPr>
+      <w:r>
+        <w:rPr>
+          <w:rtl w:val="0"/>
+        </w:rPr>
+        <w:t xml:space="preserve">An experienced software engineer passionate about problem-solving using technology.</w:t>
+      </w:r>
+    </w:p>
+    <w:p>
+      <w:pPr>
+        <w:numPr>
+          <w:ilvl w:val="0"/>
+          <w:numId w:val="2"/>
+        </w:numPr>
+        <w:spacing w:after="0" w:afterAutospacing="0" w:before="0" w:beforeAutospacing="0" w:lineRule="auto"/>
+        <w:ind w:left="720" w:hanging="360"/>
+        <w:rPr>
+          <w:u w:val="none"/>
+        </w:rPr>
       </w:pPr>
       <w:r>
         <w:rPr>
@@ -67,8 +81,15 @@
     </w:p>
     <w:p>
       <w:pPr>
-        <w:spacing w:after="240" w:before="240" w:lineRule="auto"/>
-        <w:rPr/>
+        <w:numPr>
+          <w:ilvl w:val="0"/>
+          <w:numId w:val="2"/>
+        </w:numPr>
+        <w:spacing w:after="0" w:afterAutospacing="0" w:before="0" w:beforeAutospacing="0" w:lineRule="auto"/>
+        <w:ind w:left="720" w:hanging="360"/>
+        <w:rPr>
+          <w:u w:val="none"/>
+        </w:rPr>
       </w:pPr>
       <w:r>
         <w:rPr>
@@ -79,20 +100,34 @@
     </w:p>
     <w:p>
       <w:pPr>
-        <w:spacing w:after="240" w:before="240" w:lineRule="auto"/>
-        <w:rPr/>
-      </w:pPr>
-      <w:r>
-        <w:rPr>
-          <w:rtl w:val="0"/>
-        </w:rPr>
-        <w:t xml:space="preserve">Tech lead skilled in PHP, JavaScript, Node.js, AWS services, SQL, NoSQL, Web Development, and APIs.</w:t>
-      </w:r>
-    </w:p>
-    <w:p>
-      <w:pPr>
-        <w:spacing w:after="240" w:before="240" w:lineRule="auto"/>
-        <w:rPr/>
+        <w:numPr>
+          <w:ilvl w:val="0"/>
+          <w:numId w:val="2"/>
+        </w:numPr>
+        <w:spacing w:after="0" w:afterAutospacing="0" w:before="0" w:beforeAutospacing="0" w:lineRule="auto"/>
+        <w:ind w:left="720" w:hanging="360"/>
+        <w:rPr>
+          <w:u w:val="none"/>
+        </w:rPr>
+      </w:pPr>
+      <w:r>
+        <w:rPr>
+          <w:rtl w:val="0"/>
+        </w:rPr>
+        <w:t xml:space="preserve">Tech Lead skilled in PHP, JavaScript, Node.js, AWS services, SQL, NoSQL, Web Development, and APIs.</w:t>
+      </w:r>
+    </w:p>
+    <w:p>
+      <w:pPr>
+        <w:numPr>
+          <w:ilvl w:val="0"/>
+          <w:numId w:val="2"/>
+        </w:numPr>
+        <w:spacing w:after="240" w:before="0" w:beforeAutospacing="0" w:lineRule="auto"/>
+        <w:ind w:left="720" w:hanging="360"/>
+        <w:rPr>
+          <w:u w:val="none"/>
+        </w:rPr>
       </w:pPr>
       <w:r>
         <w:rPr>
@@ -285,7 +320,7 @@
         <w:rPr>
           <w:rtl w:val="0"/>
         </w:rPr>
-        <w:t xml:space="preserve">Showcased the ability to work with sensitive and crucial topics, to handle complex and difficult projects with a high level of responsibility and attention to detail, and of handling effective communication with third party providers and new coworkers from different areas.</w:t>
+        <w:t xml:space="preserve">Showcased the ability to work with sensitive and crucial topics, handle complex and difficult projects with a high level of responsibility and attention to detail, and effectively communicate with third-party providers and new coworkers from different areas.</w:t>
       </w:r>
     </w:p>
     <w:p>
@@ -700,7 +735,7 @@
         <w:rPr>
           <w:rtl w:val="0"/>
         </w:rPr>
-        <w:t xml:space="preserve">Web developer on: Philips Semiconductors intranet application, the Recycling and Composting Program of the County of San Mateo, and the FORTEL internet application.</w:t>
+        <w:t xml:space="preserve">Web developer on Philips Semiconductors intranet application, the Recycling and Composting Program of the County of San Mateo, and the FORTEL internet application.</w:t>
       </w:r>
     </w:p>
     <w:p>
@@ -738,7 +773,7 @@
         <w:rPr>
           <w:rtl w:val="0"/>
         </w:rPr>
-        <w:t xml:space="preserve">Web Development, Programming, Debugging, Software Development, Cascading Style Sheets (CSS), HTML, SQL, Engineering, Large Scale Systems, Software Architecture, Perl, MySQL, Web Applications, OOP, Apache.</w:t>
+        <w:t xml:space="preserve">Web Development, Programming, Debugging, Software Development, Cascading Style Sheets (CSS), HTML, SQL, Engineering, Large Scale Systems, Software Architecture, Perl, MySQL, Web Applications, OOP, and Apache.</w:t>
       </w:r>
     </w:p>
     <w:p>
@@ -1268,8 +1303,121 @@
       </w:rPr>
     </w:lvl>
   </w:abstractNum>
+  <w:abstractNum w:abstractNumId="2">
+    <w:lvl w:ilvl="0">
+      <w:start w:val="1"/>
+      <w:numFmt w:val="bullet"/>
+      <w:lvlText w:val="●"/>
+      <w:lvlJc w:val="left"/>
+      <w:pPr>
+        <w:ind w:left="720" w:hanging="360"/>
+      </w:pPr>
+      <w:rPr>
+        <w:u w:val="none"/>
+      </w:rPr>
+    </w:lvl>
+    <w:lvl w:ilvl="1">
+      <w:start w:val="1"/>
+      <w:numFmt w:val="bullet"/>
+      <w:lvlText w:val="○"/>
+      <w:lvlJc w:val="left"/>
+      <w:pPr>
+        <w:ind w:left="1440" w:hanging="360"/>
+      </w:pPr>
+      <w:rPr>
+        <w:u w:val="none"/>
+      </w:rPr>
+    </w:lvl>
+    <w:lvl w:ilvl="2">
+      <w:start w:val="1"/>
+      <w:numFmt w:val="bullet"/>
+      <w:lvlText w:val="■"/>
+      <w:lvlJc w:val="left"/>
+      <w:pPr>
+        <w:ind w:left="2160" w:hanging="360"/>
+      </w:pPr>
+      <w:rPr>
+        <w:u w:val="none"/>
+      </w:rPr>
+    </w:lvl>
+    <w:lvl w:ilvl="3">
+      <w:start w:val="1"/>
+      <w:numFmt w:val="bullet"/>
+      <w:lvlText w:val="●"/>
+      <w:lvlJc w:val="left"/>
+      <w:pPr>
+        <w:ind w:left="2880" w:hanging="360"/>
+      </w:pPr>
+      <w:rPr>
+        <w:u w:val="none"/>
+      </w:rPr>
+    </w:lvl>
+    <w:lvl w:ilvl="4">
+      <w:start w:val="1"/>
+      <w:numFmt w:val="bullet"/>
+      <w:lvlText w:val="○"/>
+      <w:lvlJc w:val="left"/>
+      <w:pPr>
+        <w:ind w:left="3600" w:hanging="360"/>
+      </w:pPr>
+      <w:rPr>
+        <w:u w:val="none"/>
+      </w:rPr>
+    </w:lvl>
+    <w:lvl w:ilvl="5">
+      <w:start w:val="1"/>
+      <w:numFmt w:val="bullet"/>
+      <w:lvlText w:val="■"/>
+      <w:lvlJc w:val="left"/>
+      <w:pPr>
+        <w:ind w:left="4320" w:hanging="360"/>
+      </w:pPr>
+      <w:rPr>
+        <w:u w:val="none"/>
+      </w:rPr>
+    </w:lvl>
+    <w:lvl w:ilvl="6">
+      <w:start w:val="1"/>
+      <w:numFmt w:val="bullet"/>
+      <w:lvlText w:val="●"/>
+      <w:lvlJc w:val="left"/>
+      <w:pPr>
+        <w:ind w:left="5040" w:hanging="360"/>
+      </w:pPr>
+      <w:rPr>
+        <w:u w:val="none"/>
+      </w:rPr>
+    </w:lvl>
+    <w:lvl w:ilvl="7">
+      <w:start w:val="1"/>
+      <w:numFmt w:val="bullet"/>
+      <w:lvlText w:val="○"/>
+      <w:lvlJc w:val="left"/>
+      <w:pPr>
+        <w:ind w:left="5760" w:hanging="360"/>
+      </w:pPr>
+      <w:rPr>
+        <w:u w:val="none"/>
+      </w:rPr>
+    </w:lvl>
+    <w:lvl w:ilvl="8">
+      <w:start w:val="1"/>
+      <w:numFmt w:val="bullet"/>
+      <w:lvlText w:val="■"/>
+      <w:lvlJc w:val="left"/>
+      <w:pPr>
+        <w:ind w:left="6480" w:hanging="360"/>
+      </w:pPr>
+      <w:rPr>
+        <w:u w:val="none"/>
+      </w:rPr>
+    </w:lvl>
+  </w:abstractNum>
   <w:num w:numId="1">
     <w:abstractNumId w:val="1"/>
+  </w:num>
+  <w:num w:numId="2">
+    <w:abstractNumId w:val="2"/>
   </w:num>
 </w:numbering>
 </file>

</xml_diff>

<commit_message>
Adding Honest, adaptable, and empathetic to the profile
</commit_message>
<xml_diff>
--- a/julian-jaramillo-resume-short.docx
+++ b/julian-jaramillo-resume-short.docx
@@ -42,7 +42,35 @@
           <w:rtl w:val="0"/>
           <w:lang w:val="en-US"/>
         </w:rPr>
-        <w:t>A backend and full stack developer engineer passionate about problem-solving using technology. Has a wide range of experience, including co-founding an internet startup, building and maintaining CMSs for Yahoo, working on large-scale digital media asset systems, fintech, and fighting online child abuse.</w:t>
+        <w:t>Honest, adaptable, and empathetic</w:t>
+      </w:r>
+      <w:r>
+        <w:rPr>
+          <w:rtl w:val="0"/>
+          <w:lang w:val="en-US"/>
+        </w:rPr>
+        <w:t xml:space="preserve"> </w:t>
+      </w:r>
+      <w:r>
+        <w:rPr>
+          <w:rtl w:val="0"/>
+          <w:lang w:val="en-US"/>
+        </w:rPr>
+        <w:t xml:space="preserve">backend and full stack </w:t>
+      </w:r>
+      <w:r>
+        <w:rPr>
+          <w:rtl w:val="0"/>
+          <w:lang w:val="en-US"/>
+        </w:rPr>
+        <w:t>software</w:t>
+      </w:r>
+      <w:r>
+        <w:rPr>
+          <w:rtl w:val="0"/>
+          <w:lang w:val="en-US"/>
+        </w:rPr>
+        <w:t xml:space="preserve"> engineer passionate about problem-solving using technology. Has a wide range of experience, including co-founding an internet startup, building and maintaining CMSs for Yahoo, working on large-scale digital media asset systems, fintech, and fighting online child abuse.</w:t>
       </w:r>
     </w:p>
     <w:p>
@@ -80,32 +108,7 @@
           <w:rtl w:val="0"/>
           <w:lang w:val="en-US"/>
         </w:rPr>
-        <w:t>Project Management, Agile Methodologies, Large Scale and Distributed Systems, Object Oriented Programming, PHP, JavaScript, Node.js, PERL, MySQL, SQL, Web Development, Software Architecture and Development, Digital Asset Management, Microservices, APIs, Debugging, Git, REST APIs, Internationalization (I18n), Localization (l10n), Electronic Payments, FinTech, Billing Systems, Amazon Web Services (AWS), Trust and Safety, CSAM, Linux, Secure Authentication, CSS, HTML, XML, shell scripting automation, Distributed Caches, CMS, Entrepreneurship.</w:t>
-      </w:r>
-    </w:p>
-    <w:p>
-      <w:pPr>
-        <w:pStyle w:val="Heading"/>
-        <w:bidi w:val="0"/>
-      </w:pPr>
-      <w:r>
-        <w:rPr>
-          <w:rtl w:val="0"/>
-        </w:rPr>
-        <w:t>languages</w:t>
-      </w:r>
-    </w:p>
-    <w:p>
-      <w:pPr>
-        <w:pStyle w:val="Body"/>
-        <w:bidi w:val="0"/>
-      </w:pPr>
-      <w:r>
-        <w:rPr>
-          <w:rtl w:val="0"/>
-          <w:lang w:val="en-US"/>
-        </w:rPr>
-        <w:t>Na</w:t>
+        <w:t>Project Management, Agile Methodologies, Large Scale and Distributed Systems, Object Oriented Programming, PHP, JavaScript, Node.js, PERL, MySQL, SQL, Web Development, Software Architecture and Development, Digital Asset Management, Microservices, APIs, Debugging, Git, REST APIs, Internationalization (I18n), Localization (l10n), Electronic Payments, FinTech, Billing Systems, Amazon Web Services (AWS), Trust and Safety, CSAM, Linux, Secure Authentication, CSS, HTML, XML, shell scripting automation, Distributed Caches, CMS, Entrepreneurshi</w:t>
       </w:r>
       <w:r>
         <mc:AlternateContent>
@@ -620,7 +623,32 @@
           <w:rtl w:val="0"/>
           <w:lang w:val="en-US"/>
         </w:rPr>
-        <w:t>tive Spanish Speaker and Proficient in English</w:t>
+        <w:t>p.</w:t>
+      </w:r>
+    </w:p>
+    <w:p>
+      <w:pPr>
+        <w:pStyle w:val="Heading"/>
+        <w:bidi w:val="0"/>
+      </w:pPr>
+      <w:r>
+        <w:rPr>
+          <w:rtl w:val="0"/>
+        </w:rPr>
+        <w:t>LANGUAGES</w:t>
+      </w:r>
+    </w:p>
+    <w:p>
+      <w:pPr>
+        <w:pStyle w:val="Body"/>
+        <w:bidi w:val="0"/>
+      </w:pPr>
+      <w:r>
+        <w:rPr>
+          <w:rtl w:val="0"/>
+          <w:lang w:val="en-US"/>
+        </w:rPr>
+        <w:t>Native Spanish Speaker and Proficient in English</w:t>
       </w:r>
       <w:r>
         <w:rPr>
@@ -1165,7 +1193,7 @@
                   <wp:posOffset>1068398</wp:posOffset>
                 </wp:positionH>
                 <wp:positionV relativeFrom="page">
-                  <wp:posOffset>9267943</wp:posOffset>
+                  <wp:posOffset>9267944</wp:posOffset>
                 </wp:positionV>
                 <wp:extent cx="5635603" cy="333257"/>
                 <wp:effectExtent l="0" t="0" r="0" b="0"/>

</xml_diff>

<commit_message>
refactor skills and add a few
</commit_message>
<xml_diff>
--- a/julian-jaramillo-resume-short.docx
+++ b/julian-jaramillo-resume-short.docx
@@ -14,7 +14,7 @@
           <w:szCs w:val="46"/>
         </w:rPr>
       </w:pPr>
-      <w:bookmarkStart w:colFirst="0" w:colLast="0" w:name="_811qjd68z04j" w:id="0"/>
+      <w:bookmarkStart w:colFirst="0" w:colLast="0" w:name="_onlcutm0kezv" w:id="0"/>
       <w:bookmarkEnd w:id="0"/>
       <w:r>
         <w:rPr>
@@ -54,7 +54,7 @@
           <w:szCs w:val="34"/>
         </w:rPr>
       </w:pPr>
-      <w:bookmarkStart w:colFirst="0" w:colLast="0" w:name="_jtkb87wmfcdd" w:id="1"/>
+      <w:bookmarkStart w:colFirst="0" w:colLast="0" w:name="_f8rq94e2l3a" w:id="1"/>
       <w:bookmarkEnd w:id="1"/>
       <w:r>
         <w:rPr>
@@ -106,7 +106,7 @@
           <w:szCs w:val="34"/>
         </w:rPr>
       </w:pPr>
-      <w:bookmarkStart w:colFirst="0" w:colLast="0" w:name="_wuink48df47m" w:id="2"/>
+      <w:bookmarkStart w:colFirst="0" w:colLast="0" w:name="_2z7cjot4nx9b" w:id="2"/>
       <w:bookmarkEnd w:id="2"/>
       <w:r>
         <w:rPr>
@@ -120,8 +120,12 @@
     </w:p>
     <w:p>
       <w:pPr>
-        <w:spacing w:after="240" w:before="240" w:lineRule="auto"/>
-        <w:rPr/>
+        <w:numPr>
+          <w:ilvl w:val="0"/>
+          <w:numId w:val="2"/>
+        </w:numPr>
+        <w:spacing w:after="0" w:afterAutospacing="0" w:before="240" w:lineRule="auto"/>
+        <w:ind w:left="720" w:hanging="360"/>
       </w:pPr>
       <w:r>
         <w:rPr>
@@ -134,9 +138,19 @@
         <w:rPr>
           <w:rtl w:val="0"/>
         </w:rPr>
-        <w:t xml:space="preserve">: PHP, JavaScript, Node.js, Vue, HTML, CSS, XML, JSON, Perl, Pascal</w:t>
-        <w:br w:type="textWrapping"/>
-      </w:r>
+        <w:t xml:space="preserve">: PHP, JavaScript, Node.js, Vue, HTML, CSS, XML, JSON, Perl, Pascal, YUI</w:t>
+        <w:br w:type="textWrapping"/>
+      </w:r>
+    </w:p>
+    <w:p>
+      <w:pPr>
+        <w:numPr>
+          <w:ilvl w:val="0"/>
+          <w:numId w:val="2"/>
+        </w:numPr>
+        <w:spacing w:after="0" w:afterAutospacing="0" w:before="0" w:beforeAutospacing="0" w:lineRule="auto"/>
+        <w:ind w:left="720" w:hanging="360"/>
+      </w:pPr>
       <w:r>
         <w:rPr>
           <w:b w:val="1"/>
@@ -151,6 +165,16 @@
         <w:t xml:space="preserve">: PostgreSQL, MySQL, NoSQL</w:t>
         <w:br w:type="textWrapping"/>
       </w:r>
+    </w:p>
+    <w:p>
+      <w:pPr>
+        <w:numPr>
+          <w:ilvl w:val="0"/>
+          <w:numId w:val="2"/>
+        </w:numPr>
+        <w:spacing w:after="0" w:afterAutospacing="0" w:before="0" w:beforeAutospacing="0" w:lineRule="auto"/>
+        <w:ind w:left="720" w:hanging="360"/>
+      </w:pPr>
       <w:r>
         <w:rPr>
           <w:b w:val="1"/>
@@ -165,6 +189,16 @@
         <w:t xml:space="preserve">: AWS (EC2, RDS, Lambda, S3, SQS), Git, CI/CD, Shell Scripting</w:t>
         <w:br w:type="textWrapping"/>
       </w:r>
+    </w:p>
+    <w:p>
+      <w:pPr>
+        <w:numPr>
+          <w:ilvl w:val="0"/>
+          <w:numId w:val="2"/>
+        </w:numPr>
+        <w:spacing w:after="0" w:afterAutospacing="0" w:before="0" w:beforeAutospacing="0" w:lineRule="auto"/>
+        <w:ind w:left="720" w:hanging="360"/>
+      </w:pPr>
       <w:r>
         <w:rPr>
           <w:b w:val="1"/>
@@ -176,9 +210,19 @@
         <w:rPr>
           <w:rtl w:val="0"/>
         </w:rPr>
-        <w:t xml:space="preserve">: Copilot, Aider, LLMs (AI-assisted development), Git, Memcached, YUI</w:t>
-        <w:br w:type="textWrapping"/>
-      </w:r>
+        <w:t xml:space="preserve">: Copilot, Aider, LLMs (AI-assisted development), Git, PhpStorm, PHPUnit</w:t>
+        <w:br w:type="textWrapping"/>
+      </w:r>
+    </w:p>
+    <w:p>
+      <w:pPr>
+        <w:numPr>
+          <w:ilvl w:val="0"/>
+          <w:numId w:val="2"/>
+        </w:numPr>
+        <w:spacing w:after="0" w:afterAutospacing="0" w:before="0" w:beforeAutospacing="0" w:lineRule="auto"/>
+        <w:ind w:left="720" w:hanging="360"/>
+      </w:pPr>
       <w:r>
         <w:rPr>
           <w:b w:val="1"/>
@@ -190,9 +234,19 @@
         <w:rPr>
           <w:rtl w:val="0"/>
         </w:rPr>
-        <w:t xml:space="preserve">: REST APIs, CMS, SharePoint API, Intercom API, Safer.io, Resque</w:t>
-        <w:br w:type="textWrapping"/>
-      </w:r>
+        <w:t xml:space="preserve">: REST APIs, CMS, SharePoint API, Intercom API, Safer.io, Resque, Memcached, Xdebug</w:t>
+        <w:br w:type="textWrapping"/>
+      </w:r>
+    </w:p>
+    <w:p>
+      <w:pPr>
+        <w:numPr>
+          <w:ilvl w:val="0"/>
+          <w:numId w:val="2"/>
+        </w:numPr>
+        <w:spacing w:after="0" w:afterAutospacing="0" w:before="0" w:beforeAutospacing="0" w:lineRule="auto"/>
+        <w:ind w:left="720" w:hanging="360"/>
+      </w:pPr>
       <w:r>
         <w:rPr>
           <w:b w:val="1"/>
@@ -207,6 +261,16 @@
         <w:t xml:space="preserve">: OOP, Agile/Scrum, Localization (l10n), Internationalization (i18n), Software Architecture</w:t>
         <w:br w:type="textWrapping"/>
       </w:r>
+    </w:p>
+    <w:p>
+      <w:pPr>
+        <w:numPr>
+          <w:ilvl w:val="0"/>
+          <w:numId w:val="2"/>
+        </w:numPr>
+        <w:spacing w:after="0" w:afterAutospacing="0" w:before="0" w:beforeAutospacing="0" w:lineRule="auto"/>
+        <w:ind w:left="720" w:hanging="360"/>
+      </w:pPr>
       <w:r>
         <w:rPr>
           <w:b w:val="1"/>
@@ -221,6 +285,16 @@
         <w:t xml:space="preserve">: Content Moderation, E-commerce, Browser Extension Development</w:t>
         <w:br w:type="textWrapping"/>
       </w:r>
+    </w:p>
+    <w:p>
+      <w:pPr>
+        <w:numPr>
+          <w:ilvl w:val="0"/>
+          <w:numId w:val="2"/>
+        </w:numPr>
+        <w:spacing w:after="240" w:before="0" w:beforeAutospacing="0" w:lineRule="auto"/>
+        <w:ind w:left="720" w:hanging="360"/>
+      </w:pPr>
       <w:r>
         <w:rPr>
           <w:b w:val="1"/>
@@ -233,6 +307,7 @@
           <w:rtl w:val="0"/>
         </w:rPr>
         <w:t xml:space="preserve">: Spanish (Fluent), English (Fluent)</w:t>
+        <w:br w:type="textWrapping"/>
       </w:r>
     </w:p>
     <w:p>
@@ -263,10 +338,667 @@
           <w:szCs w:val="34"/>
         </w:rPr>
       </w:pPr>
-      <w:bookmarkStart w:colFirst="0" w:colLast="0" w:name="_sxiijk1eqo9n" w:id="3"/>
+      <w:bookmarkStart w:colFirst="0" w:colLast="0" w:name="_ytkculsizjes" w:id="3"/>
       <w:bookmarkEnd w:id="3"/>
       <w:r>
+        <w:rPr>
+          <w:b w:val="1"/>
+          <w:sz w:val="34"/>
+          <w:szCs w:val="34"/>
+          <w:rtl w:val="0"/>
+        </w:rPr>
+        <w:t xml:space="preserve">Professional Experience</w:t>
+      </w:r>
+    </w:p>
+    <w:p>
+      <w:pPr>
+        <w:pStyle w:val="Heading3"/>
+        <w:keepNext w:val="0"/>
+        <w:keepLines w:val="0"/>
+        <w:spacing w:before="280" w:lineRule="auto"/>
+        <w:rPr>
+          <w:b w:val="1"/>
+          <w:color w:val="000000"/>
+          <w:sz w:val="26"/>
+          <w:szCs w:val="26"/>
+        </w:rPr>
+      </w:pPr>
+      <w:bookmarkStart w:colFirst="0" w:colLast="0" w:name="_966sl4m6o1xy" w:id="4"/>
+      <w:bookmarkEnd w:id="4"/>
+      <w:r>
+        <w:rPr>
+          <w:b w:val="1"/>
+          <w:color w:val="000000"/>
+          <w:sz w:val="26"/>
+          <w:szCs w:val="26"/>
+          <w:rtl w:val="0"/>
+        </w:rPr>
+        <w:t xml:space="preserve">Senior Software Engineer</w:t>
+      </w:r>
+    </w:p>
+    <w:p>
+      <w:pPr>
+        <w:spacing w:after="240" w:before="240" w:lineRule="auto"/>
+        <w:rPr>
+          <w:b w:val="1"/>
+        </w:rPr>
+      </w:pPr>
+      <w:r>
+        <w:rPr>
+          <w:i w:val="1"/>
+          <w:rtl w:val="0"/>
+        </w:rPr>
+        <w:t xml:space="preserve">Network Ninja – Lake Oswego, OR</w:t>
+        <w:br w:type="textWrapping"/>
+      </w:r>
+      <w:r>
+        <w:rPr>
+          <w:rtl w:val="0"/>
+        </w:rPr>
+        <w:t xml:space="preserve"> </w:t>
+      </w:r>
+      <w:r>
+        <w:rPr>
+          <w:b w:val="1"/>
+          <w:rtl w:val="0"/>
+        </w:rPr>
+        <w:t xml:space="preserve">Jul 2023 – Present</w:t>
+      </w:r>
+    </w:p>
+    <w:p>
+      <w:pPr>
+        <w:numPr>
+          <w:ilvl w:val="0"/>
+          <w:numId w:val="5"/>
+        </w:numPr>
+        <w:spacing w:after="0" w:afterAutospacing="0" w:before="240" w:lineRule="auto"/>
+        <w:ind w:left="720" w:hanging="360"/>
+      </w:pPr>
+      <w:r>
+        <w:rPr>
+          <w:rtl w:val="0"/>
+        </w:rPr>
+        <w:t xml:space="preserve">Architected scalable PHP applications using modern OOP principles.</w:t>
+        <w:br w:type="textWrapping"/>
+      </w:r>
+    </w:p>
+    <w:p>
+      <w:pPr>
+        <w:numPr>
+          <w:ilvl w:val="0"/>
+          <w:numId w:val="5"/>
+        </w:numPr>
+        <w:spacing w:after="0" w:afterAutospacing="0" w:before="0" w:beforeAutospacing="0" w:lineRule="auto"/>
+        <w:ind w:left="720" w:hanging="360"/>
+      </w:pPr>
+      <w:r>
+        <w:rPr>
+          <w:rtl w:val="0"/>
+        </w:rPr>
+        <w:t xml:space="preserve">Led multi-week initiatives by planning milestones and deliverables.</w:t>
+        <w:br w:type="textWrapping"/>
+      </w:r>
+    </w:p>
+    <w:p>
+      <w:pPr>
+        <w:numPr>
+          <w:ilvl w:val="0"/>
+          <w:numId w:val="5"/>
+        </w:numPr>
+        <w:spacing w:after="0" w:afterAutospacing="0" w:before="0" w:beforeAutospacing="0" w:lineRule="auto"/>
+        <w:ind w:left="720" w:hanging="360"/>
+      </w:pPr>
+      <w:r>
+        <w:rPr>
+          <w:rtl w:val="0"/>
+        </w:rPr>
+        <w:t xml:space="preserve">Integrated third-party APIs, enhancing application capabilities.</w:t>
+        <w:br w:type="textWrapping"/>
+      </w:r>
+    </w:p>
+    <w:p>
+      <w:pPr>
+        <w:numPr>
+          <w:ilvl w:val="0"/>
+          <w:numId w:val="5"/>
+        </w:numPr>
+        <w:spacing w:after="0" w:afterAutospacing="0" w:before="0" w:beforeAutospacing="0" w:lineRule="auto"/>
+        <w:ind w:left="720" w:hanging="360"/>
+      </w:pPr>
+      <w:r>
+        <w:rPr>
+          <w:rtl w:val="0"/>
+        </w:rPr>
+        <w:t xml:space="preserve">Maintained and refactored legacy codebases to reduce tech debt.</w:t>
+        <w:br w:type="textWrapping"/>
+      </w:r>
+    </w:p>
+    <w:p>
+      <w:pPr>
+        <w:numPr>
+          <w:ilvl w:val="0"/>
+          <w:numId w:val="5"/>
+        </w:numPr>
+        <w:spacing w:after="0" w:afterAutospacing="0" w:before="0" w:beforeAutospacing="0" w:lineRule="auto"/>
+        <w:ind w:left="720" w:hanging="360"/>
+      </w:pPr>
+      <w:r>
+        <w:rPr>
+          <w:rtl w:val="0"/>
+        </w:rPr>
+        <w:t xml:space="preserve">Worked extensively with PostgreSQL, optimizing schemas and queries.</w:t>
+        <w:br w:type="textWrapping"/>
+      </w:r>
+    </w:p>
+    <w:p>
+      <w:pPr>
+        <w:numPr>
+          <w:ilvl w:val="0"/>
+          <w:numId w:val="5"/>
+        </w:numPr>
+        <w:spacing w:after="0" w:afterAutospacing="0" w:before="0" w:beforeAutospacing="0" w:lineRule="auto"/>
+        <w:ind w:left="720" w:hanging="360"/>
+      </w:pPr>
+      <w:r>
+        <w:rPr>
+          <w:rtl w:val="0"/>
+        </w:rPr>
+        <w:t xml:space="preserve">Contributed to full-stack development and infrastructure using PHP, Vue, HTML, CSS, JS, and AWS (EC2, RDS, S3).</w:t>
+        <w:br w:type="textWrapping"/>
+      </w:r>
+    </w:p>
+    <w:p>
+      <w:pPr>
+        <w:numPr>
+          <w:ilvl w:val="0"/>
+          <w:numId w:val="5"/>
+        </w:numPr>
+        <w:spacing w:after="0" w:afterAutospacing="0" w:before="0" w:beforeAutospacing="0" w:lineRule="auto"/>
+        <w:ind w:left="720" w:hanging="360"/>
+      </w:pPr>
+      <w:r>
+        <w:rPr>
+          <w:rtl w:val="0"/>
+        </w:rPr>
+        <w:t xml:space="preserve">Scaled background processing using Resque for asynchronous task execution.</w:t>
+        <w:br w:type="textWrapping"/>
+      </w:r>
+    </w:p>
+    <w:p>
+      <w:pPr>
+        <w:numPr>
+          <w:ilvl w:val="0"/>
+          <w:numId w:val="5"/>
+        </w:numPr>
+        <w:spacing w:after="0" w:afterAutospacing="0" w:before="0" w:beforeAutospacing="0" w:lineRule="auto"/>
+        <w:ind w:left="720" w:hanging="360"/>
+      </w:pPr>
+      <w:r>
+        <w:rPr>
+          <w:rtl w:val="0"/>
+        </w:rPr>
+        <w:t xml:space="preserve">Enabled secure SharePoint API integration using certificates instead of secrets, allowing users to upload and manage their own credentials without exposing sensitive keys.</w:t>
+        <w:br w:type="textWrapping"/>
+      </w:r>
+    </w:p>
+    <w:p>
+      <w:pPr>
+        <w:numPr>
+          <w:ilvl w:val="0"/>
+          <w:numId w:val="5"/>
+        </w:numPr>
+        <w:spacing w:after="240" w:before="0" w:beforeAutospacing="0" w:lineRule="auto"/>
+        <w:ind w:left="720" w:hanging="360"/>
+      </w:pPr>
+      <w:r>
+        <w:rPr>
+          <w:rtl w:val="0"/>
+        </w:rPr>
+        <w:t xml:space="preserve">Championed code quality through unit testing and peer reviews.</w:t>
+        <w:br w:type="textWrapping"/>
+      </w:r>
+    </w:p>
+    <w:p>
+      <w:pPr>
+        <w:pStyle w:val="Heading3"/>
+        <w:keepNext w:val="0"/>
+        <w:keepLines w:val="0"/>
+        <w:spacing w:before="280" w:lineRule="auto"/>
+        <w:rPr>
+          <w:b w:val="1"/>
+          <w:color w:val="000000"/>
+          <w:sz w:val="26"/>
+          <w:szCs w:val="26"/>
+        </w:rPr>
+      </w:pPr>
+      <w:bookmarkStart w:colFirst="0" w:colLast="0" w:name="_gocfzi7yct43" w:id="5"/>
+      <w:bookmarkEnd w:id="5"/>
+      <w:r>
+        <w:rPr>
+          <w:b w:val="1"/>
+          <w:color w:val="000000"/>
+          <w:sz w:val="26"/>
+          <w:szCs w:val="26"/>
+          <w:rtl w:val="0"/>
+        </w:rPr>
+        <w:t xml:space="preserve">Senior Software Engineer</w:t>
+      </w:r>
+    </w:p>
+    <w:p>
+      <w:pPr>
+        <w:spacing w:after="240" w:before="240" w:lineRule="auto"/>
+        <w:rPr>
+          <w:b w:val="1"/>
+        </w:rPr>
+      </w:pPr>
+      <w:r>
+        <w:rPr>
+          <w:i w:val="1"/>
+          <w:rtl w:val="0"/>
+        </w:rPr>
+        <w:t xml:space="preserve">SmugMug / Flickr – Remote</w:t>
+        <w:br w:type="textWrapping"/>
+      </w:r>
+      <w:r>
+        <w:rPr>
+          <w:rtl w:val="0"/>
+        </w:rPr>
+        <w:t xml:space="preserve"> </w:t>
+      </w:r>
+      <w:r>
+        <w:rPr>
+          <w:b w:val="1"/>
+          <w:rtl w:val="0"/>
+        </w:rPr>
+        <w:t xml:space="preserve">Feb 2011 – Jun 2022</w:t>
+      </w:r>
+    </w:p>
+    <w:p>
+      <w:pPr>
+        <w:numPr>
+          <w:ilvl w:val="0"/>
+          <w:numId w:val="3"/>
+        </w:numPr>
+        <w:spacing w:after="0" w:afterAutospacing="0" w:before="240" w:lineRule="auto"/>
+        <w:ind w:left="720" w:hanging="360"/>
+      </w:pPr>
+      <w:r>
+        <w:rPr>
+          <w:b w:val="1"/>
+          <w:rtl w:val="0"/>
+        </w:rPr>
+        <w:t xml:space="preserve">Flickr (2019–2021):</w:t>
+      </w:r>
+      <w:r>
+        <w:rPr>
+          <w:rtl w:val="0"/>
+        </w:rPr>
+        <w:t xml:space="preserve"> Led development of a CSAM detection and moderation system. Integrated Safer.io into upload pipelines using SQS and AWS Lambda. Streamlined reporting via NCMEC APIs and secure archiving to S3.</w:t>
+        <w:br w:type="textWrapping"/>
+      </w:r>
+    </w:p>
+    <w:p>
+      <w:pPr>
+        <w:numPr>
+          <w:ilvl w:val="0"/>
+          <w:numId w:val="3"/>
+        </w:numPr>
+        <w:spacing w:after="240" w:before="0" w:beforeAutospacing="0" w:lineRule="auto"/>
+        <w:ind w:left="720" w:hanging="360"/>
+      </w:pPr>
+      <w:r>
+        <w:rPr>
+          <w:b w:val="1"/>
+          <w:rtl w:val="0"/>
+        </w:rPr>
+        <w:t xml:space="preserve">SmugMug (2011–2019):</w:t>
+      </w:r>
+      <w:r>
+        <w:rPr>
+          <w:rtl w:val="0"/>
+        </w:rPr>
+        <w:t xml:space="preserve"> Built video rendering microservice with AWS Transcoder. Modernized tax systems and enabled global pricing with support for multiple foreign currencies. Integrated Intercom and Amazon Payments APIs. Migrated systems to cloud from private data centers.</w:t>
+        <w:br w:type="textWrapping"/>
+      </w:r>
+    </w:p>
+    <w:p>
+      <w:pPr>
+        <w:pStyle w:val="Heading3"/>
+        <w:keepNext w:val="0"/>
+        <w:keepLines w:val="0"/>
+        <w:spacing w:before="280" w:lineRule="auto"/>
+        <w:rPr>
+          <w:b w:val="1"/>
+          <w:color w:val="000000"/>
+          <w:sz w:val="26"/>
+          <w:szCs w:val="26"/>
+        </w:rPr>
+      </w:pPr>
+      <w:bookmarkStart w:colFirst="0" w:colLast="0" w:name="_3r6q066eceh3" w:id="6"/>
+      <w:bookmarkEnd w:id="6"/>
+      <w:r>
         <w:br w:type="page"/>
+      </w:r>
+      <w:r>
+        <w:rPr>
+          <w:rtl w:val="0"/>
+        </w:rPr>
+      </w:r>
+    </w:p>
+    <w:p>
+      <w:pPr>
+        <w:pStyle w:val="Heading3"/>
+        <w:keepNext w:val="0"/>
+        <w:keepLines w:val="0"/>
+        <w:spacing w:before="280" w:lineRule="auto"/>
+        <w:rPr>
+          <w:b w:val="1"/>
+          <w:color w:val="000000"/>
+          <w:sz w:val="26"/>
+          <w:szCs w:val="26"/>
+        </w:rPr>
+      </w:pPr>
+      <w:bookmarkStart w:colFirst="0" w:colLast="0" w:name="_cqz3cc4n6oat" w:id="7"/>
+      <w:bookmarkEnd w:id="7"/>
+      <w:r>
+        <w:rPr>
+          <w:b w:val="1"/>
+          <w:color w:val="000000"/>
+          <w:sz w:val="26"/>
+          <w:szCs w:val="26"/>
+          <w:rtl w:val="0"/>
+        </w:rPr>
+        <w:t xml:space="preserve">Senior Software Engineer</w:t>
+      </w:r>
+    </w:p>
+    <w:p>
+      <w:pPr>
+        <w:spacing w:after="240" w:before="240" w:lineRule="auto"/>
+        <w:rPr>
+          <w:b w:val="1"/>
+        </w:rPr>
+      </w:pPr>
+      <w:r>
+        <w:rPr>
+          <w:i w:val="1"/>
+          <w:rtl w:val="0"/>
+        </w:rPr>
+        <w:t xml:space="preserve">Yahoo! Inc. – Sunnyvale, CA</w:t>
+        <w:br w:type="textWrapping"/>
+      </w:r>
+      <w:r>
+        <w:rPr>
+          <w:rtl w:val="0"/>
+        </w:rPr>
+        <w:t xml:space="preserve"> </w:t>
+      </w:r>
+      <w:r>
+        <w:rPr>
+          <w:b w:val="1"/>
+          <w:rtl w:val="0"/>
+        </w:rPr>
+        <w:t xml:space="preserve">Dec 2000 – Dec 2010</w:t>
+      </w:r>
+    </w:p>
+    <w:p>
+      <w:pPr>
+        <w:numPr>
+          <w:ilvl w:val="0"/>
+          <w:numId w:val="4"/>
+        </w:numPr>
+        <w:spacing w:after="0" w:afterAutospacing="0" w:before="240" w:lineRule="auto"/>
+        <w:ind w:left="720" w:hanging="360"/>
+      </w:pPr>
+      <w:r>
+        <w:rPr>
+          <w:b w:val="1"/>
+          <w:rtl w:val="0"/>
+        </w:rPr>
+        <w:t xml:space="preserve">Yahoo! Localization Platform (2009–2010):</w:t>
+      </w:r>
+      <w:r>
+        <w:rPr>
+          <w:rtl w:val="0"/>
+        </w:rPr>
+        <w:t xml:space="preserve"> Led Scrum team building scalable L10N infrastructure with PHP, Java, Perl, and Oracle.</w:t>
+        <w:br w:type="textWrapping"/>
+      </w:r>
+    </w:p>
+    <w:p>
+      <w:pPr>
+        <w:numPr>
+          <w:ilvl w:val="0"/>
+          <w:numId w:val="4"/>
+        </w:numPr>
+        <w:spacing w:after="0" w:afterAutospacing="0" w:before="0" w:beforeAutospacing="0" w:lineRule="auto"/>
+        <w:ind w:left="720" w:hanging="360"/>
+      </w:pPr>
+      <w:r>
+        <w:rPr>
+          <w:b w:val="1"/>
+          <w:rtl w:val="0"/>
+        </w:rPr>
+        <w:t xml:space="preserve">International Tiger Team (2005–2009):</w:t>
+      </w:r>
+      <w:r>
+        <w:rPr>
+          <w:rtl w:val="0"/>
+        </w:rPr>
+        <w:t xml:space="preserve"> Spearheaded internationalization of major Yahoo! products (Maps, Buzz, News Search). Developed tools and plugins to enhance global usability.</w:t>
+        <w:br w:type="textWrapping"/>
+      </w:r>
+    </w:p>
+    <w:p>
+      <w:pPr>
+        <w:numPr>
+          <w:ilvl w:val="0"/>
+          <w:numId w:val="4"/>
+        </w:numPr>
+        <w:spacing w:after="240" w:before="0" w:beforeAutospacing="0" w:lineRule="auto"/>
+        <w:ind w:left="720" w:hanging="360"/>
+      </w:pPr>
+      <w:r>
+        <w:rPr>
+          <w:b w:val="1"/>
+          <w:rtl w:val="0"/>
+        </w:rPr>
+        <w:t xml:space="preserve">Yahoo! Latin America (2000–2005):</w:t>
+      </w:r>
+      <w:r>
+        <w:rPr>
+          <w:rtl w:val="0"/>
+        </w:rPr>
+        <w:t xml:space="preserve"> Rebuilt media verticals and supported marketing campaigns using PERL, CMS, MySQL, and JS.</w:t>
+        <w:br w:type="textWrapping"/>
+      </w:r>
+    </w:p>
+    <w:p>
+      <w:pPr>
+        <w:pStyle w:val="Heading3"/>
+        <w:keepNext w:val="0"/>
+        <w:keepLines w:val="0"/>
+        <w:spacing w:before="280" w:lineRule="auto"/>
+        <w:rPr>
+          <w:b w:val="1"/>
+          <w:color w:val="000000"/>
+          <w:sz w:val="26"/>
+          <w:szCs w:val="26"/>
+        </w:rPr>
+      </w:pPr>
+      <w:bookmarkStart w:colFirst="0" w:colLast="0" w:name="_tdqe5h4lljbr" w:id="8"/>
+      <w:bookmarkEnd w:id="8"/>
+      <w:r>
+        <w:rPr>
+          <w:b w:val="1"/>
+          <w:color w:val="000000"/>
+          <w:sz w:val="26"/>
+          <w:szCs w:val="26"/>
+          <w:rtl w:val="0"/>
+        </w:rPr>
+        <w:t xml:space="preserve">Senior Internet Programmer</w:t>
+      </w:r>
+    </w:p>
+    <w:p>
+      <w:pPr>
+        <w:spacing w:after="240" w:before="240" w:lineRule="auto"/>
+        <w:rPr>
+          <w:b w:val="1"/>
+        </w:rPr>
+      </w:pPr>
+      <w:r>
+        <w:rPr>
+          <w:i w:val="1"/>
+          <w:rtl w:val="0"/>
+        </w:rPr>
+        <w:t xml:space="preserve">Mindsare Design – San Jose, CA</w:t>
+        <w:br w:type="textWrapping"/>
+      </w:r>
+      <w:r>
+        <w:rPr>
+          <w:rtl w:val="0"/>
+        </w:rPr>
+        <w:t xml:space="preserve"> </w:t>
+      </w:r>
+      <w:r>
+        <w:rPr>
+          <w:b w:val="1"/>
+          <w:rtl w:val="0"/>
+        </w:rPr>
+        <w:t xml:space="preserve">Nov 1999 – Nov 2000</w:t>
+      </w:r>
+    </w:p>
+    <w:p>
+      <w:pPr>
+        <w:numPr>
+          <w:ilvl w:val="0"/>
+          <w:numId w:val="1"/>
+        </w:numPr>
+        <w:spacing w:after="0" w:afterAutospacing="0" w:before="240" w:lineRule="auto"/>
+        <w:ind w:left="720" w:hanging="360"/>
+      </w:pPr>
+      <w:r>
+        <w:rPr>
+          <w:rtl w:val="0"/>
+        </w:rPr>
+        <w:t xml:space="preserve">Led development for PostMaster General product.</w:t>
+        <w:br w:type="textWrapping"/>
+      </w:r>
+    </w:p>
+    <w:p>
+      <w:pPr>
+        <w:numPr>
+          <w:ilvl w:val="0"/>
+          <w:numId w:val="1"/>
+        </w:numPr>
+        <w:spacing w:after="240" w:before="0" w:beforeAutospacing="0" w:lineRule="auto"/>
+        <w:ind w:left="720" w:hanging="360"/>
+      </w:pPr>
+      <w:r>
+        <w:rPr>
+          <w:rtl w:val="0"/>
+        </w:rPr>
+        <w:t xml:space="preserve">Built intranet and public-facing apps for clients like Philips and San Mateo County.</w:t>
+        <w:br w:type="textWrapping"/>
+      </w:r>
+    </w:p>
+    <w:p>
+      <w:pPr>
+        <w:pStyle w:val="Heading3"/>
+        <w:keepNext w:val="0"/>
+        <w:keepLines w:val="0"/>
+        <w:spacing w:before="280" w:lineRule="auto"/>
+        <w:rPr>
+          <w:b w:val="1"/>
+          <w:color w:val="000000"/>
+          <w:sz w:val="26"/>
+          <w:szCs w:val="26"/>
+        </w:rPr>
+      </w:pPr>
+      <w:bookmarkStart w:colFirst="0" w:colLast="0" w:name="_aaeuxcp0a6e0" w:id="9"/>
+      <w:bookmarkEnd w:id="9"/>
+      <w:r>
+        <w:rPr>
+          <w:b w:val="1"/>
+          <w:color w:val="000000"/>
+          <w:sz w:val="26"/>
+          <w:szCs w:val="26"/>
+          <w:rtl w:val="0"/>
+        </w:rPr>
+        <w:t xml:space="preserve">Co-Founder</w:t>
+      </w:r>
+    </w:p>
+    <w:p>
+      <w:pPr>
+        <w:spacing w:after="240" w:before="240" w:lineRule="auto"/>
+        <w:rPr>
+          <w:b w:val="1"/>
+        </w:rPr>
+      </w:pPr>
+      <w:r>
+        <w:rPr>
+          <w:i w:val="1"/>
+          <w:rtl w:val="0"/>
+        </w:rPr>
+        <w:t xml:space="preserve">Imagine SAS – Bogotá, Colombia</w:t>
+        <w:br w:type="textWrapping"/>
+      </w:r>
+      <w:r>
+        <w:rPr>
+          <w:rtl w:val="0"/>
+        </w:rPr>
+        <w:t xml:space="preserve"> </w:t>
+      </w:r>
+      <w:r>
+        <w:rPr>
+          <w:b w:val="1"/>
+          <w:rtl w:val="0"/>
+        </w:rPr>
+        <w:t xml:space="preserve">Jan 1996 – Nov 1999</w:t>
+      </w:r>
+    </w:p>
+    <w:p>
+      <w:pPr>
+        <w:numPr>
+          <w:ilvl w:val="0"/>
+          <w:numId w:val="6"/>
+        </w:numPr>
+        <w:spacing w:after="0" w:afterAutospacing="0" w:before="240" w:lineRule="auto"/>
+        <w:ind w:left="720" w:hanging="360"/>
+      </w:pPr>
+      <w:r>
+        <w:rPr>
+          <w:rtl w:val="0"/>
+        </w:rPr>
+        <w:t xml:space="preserve">Co-founded one of Colombia’s first internet companies.</w:t>
+        <w:br w:type="textWrapping"/>
+      </w:r>
+    </w:p>
+    <w:p>
+      <w:pPr>
+        <w:numPr>
+          <w:ilvl w:val="0"/>
+          <w:numId w:val="6"/>
+        </w:numPr>
+        <w:spacing w:after="240" w:before="0" w:beforeAutospacing="0" w:lineRule="auto"/>
+        <w:ind w:left="720" w:hanging="360"/>
+      </w:pPr>
+      <w:r>
+        <w:rPr>
+          <w:rtl w:val="0"/>
+        </w:rPr>
+        <w:t xml:space="preserve">Developed websites and applications using early web stacks (Perl, HTML, CSS, SQL).</w:t>
+        <w:br w:type="textWrapping"/>
+      </w:r>
+    </w:p>
+    <w:p>
+      <w:pPr>
+        <w:spacing w:after="240" w:before="240" w:lineRule="auto"/>
+        <w:rPr/>
+      </w:pPr>
+      <w:r>
+        <w:pict>
+          <v:rect style="width:0.0pt;height:1.5pt" o:hr="t" o:hrstd="t" o:hralign="center" fillcolor="#A0A0A0" stroked="f"/>
+        </w:pict>
       </w:r>
       <w:r>
         <w:rPr>
@@ -286,8 +1018,8 @@
           <w:szCs w:val="34"/>
         </w:rPr>
       </w:pPr>
-      <w:bookmarkStart w:colFirst="0" w:colLast="0" w:name="_1s34ru288ja" w:id="4"/>
-      <w:bookmarkEnd w:id="4"/>
+      <w:bookmarkStart w:colFirst="0" w:colLast="0" w:name="_i9ddwv22b4u5" w:id="10"/>
+      <w:bookmarkEnd w:id="10"/>
       <w:r>
         <w:rPr>
           <w:b w:val="1"/>
@@ -295,623 +1027,27 @@
           <w:szCs w:val="34"/>
           <w:rtl w:val="0"/>
         </w:rPr>
-        <w:t xml:space="preserve">Professional Experience</w:t>
-      </w:r>
-    </w:p>
-    <w:p>
-      <w:pPr>
-        <w:pStyle w:val="Heading3"/>
-        <w:keepNext w:val="0"/>
-        <w:keepLines w:val="0"/>
-        <w:spacing w:before="280" w:lineRule="auto"/>
-        <w:rPr>
-          <w:b w:val="1"/>
-          <w:color w:val="000000"/>
-          <w:sz w:val="26"/>
-          <w:szCs w:val="26"/>
-        </w:rPr>
-      </w:pPr>
-      <w:bookmarkStart w:colFirst="0" w:colLast="0" w:name="_9s5kybqtdi7e" w:id="5"/>
-      <w:bookmarkEnd w:id="5"/>
-      <w:r>
-        <w:rPr>
-          <w:b w:val="1"/>
-          <w:color w:val="000000"/>
-          <w:sz w:val="26"/>
-          <w:szCs w:val="26"/>
-          <w:rtl w:val="0"/>
-        </w:rPr>
-        <w:t xml:space="preserve">Senior Software Engineer</w:t>
+        <w:t xml:space="preserve">Education</w:t>
       </w:r>
     </w:p>
     <w:p>
       <w:pPr>
         <w:spacing w:after="240" w:before="240" w:lineRule="auto"/>
-        <w:rPr>
-          <w:b w:val="1"/>
-        </w:rPr>
-      </w:pPr>
-      <w:r>
-        <w:rPr>
-          <w:i w:val="1"/>
-          <w:rtl w:val="0"/>
-        </w:rPr>
-        <w:t xml:space="preserve">Network Ninja – Lake Oswego, OR</w:t>
-        <w:br w:type="textWrapping"/>
-      </w:r>
-      <w:r>
-        <w:rPr>
-          <w:rtl w:val="0"/>
-        </w:rPr>
-        <w:t xml:space="preserve"> </w:t>
-      </w:r>
-      <w:r>
-        <w:rPr>
-          <w:b w:val="1"/>
-          <w:rtl w:val="0"/>
-        </w:rPr>
-        <w:t xml:space="preserve">Jul 2023 – Present</w:t>
-      </w:r>
-    </w:p>
-    <w:p>
-      <w:pPr>
-        <w:numPr>
-          <w:ilvl w:val="0"/>
-          <w:numId w:val="1"/>
-        </w:numPr>
-        <w:spacing w:after="0" w:afterAutospacing="0" w:before="240" w:lineRule="auto"/>
-        <w:ind w:left="720" w:hanging="360"/>
-      </w:pPr>
-      <w:r>
-        <w:rPr>
-          <w:rtl w:val="0"/>
-        </w:rPr>
-        <w:t xml:space="preserve">Architected scalable PHP applications using modern OOP principles.</w:t>
-        <w:br w:type="textWrapping"/>
-      </w:r>
-    </w:p>
-    <w:p>
-      <w:pPr>
-        <w:numPr>
-          <w:ilvl w:val="0"/>
-          <w:numId w:val="1"/>
-        </w:numPr>
-        <w:spacing w:after="0" w:afterAutospacing="0" w:before="0" w:beforeAutospacing="0" w:lineRule="auto"/>
-        <w:ind w:left="720" w:hanging="360"/>
-      </w:pPr>
-      <w:r>
-        <w:rPr>
-          <w:rtl w:val="0"/>
-        </w:rPr>
-        <w:t xml:space="preserve">Led multi-week initiatives by planning milestones and deliverables.</w:t>
-        <w:br w:type="textWrapping"/>
-      </w:r>
-    </w:p>
-    <w:p>
-      <w:pPr>
-        <w:numPr>
-          <w:ilvl w:val="0"/>
-          <w:numId w:val="1"/>
-        </w:numPr>
-        <w:spacing w:after="0" w:afterAutospacing="0" w:before="0" w:beforeAutospacing="0" w:lineRule="auto"/>
-        <w:ind w:left="720" w:hanging="360"/>
-      </w:pPr>
-      <w:r>
-        <w:rPr>
-          <w:rtl w:val="0"/>
-        </w:rPr>
-        <w:t xml:space="preserve">Integrated third-party APIs, enhancing application capabilities.</w:t>
-        <w:br w:type="textWrapping"/>
-      </w:r>
-    </w:p>
-    <w:p>
-      <w:pPr>
-        <w:numPr>
-          <w:ilvl w:val="0"/>
-          <w:numId w:val="1"/>
-        </w:numPr>
-        <w:spacing w:after="0" w:afterAutospacing="0" w:before="0" w:beforeAutospacing="0" w:lineRule="auto"/>
-        <w:ind w:left="720" w:hanging="360"/>
-      </w:pPr>
-      <w:r>
-        <w:rPr>
-          <w:rtl w:val="0"/>
-        </w:rPr>
-        <w:t xml:space="preserve">Maintained and refactored legacy codebases to reduce tech debt.</w:t>
-        <w:br w:type="textWrapping"/>
-      </w:r>
-    </w:p>
-    <w:p>
-      <w:pPr>
-        <w:numPr>
-          <w:ilvl w:val="0"/>
-          <w:numId w:val="1"/>
-        </w:numPr>
-        <w:spacing w:after="0" w:afterAutospacing="0" w:before="0" w:beforeAutospacing="0" w:lineRule="auto"/>
-        <w:ind w:left="720" w:hanging="360"/>
-      </w:pPr>
-      <w:r>
-        <w:rPr>
-          <w:rtl w:val="0"/>
-        </w:rPr>
-        <w:t xml:space="preserve">Worked extensively with PostgreSQL, optimizing schemas and queries.</w:t>
-        <w:br w:type="textWrapping"/>
-      </w:r>
-    </w:p>
-    <w:p>
-      <w:pPr>
-        <w:numPr>
-          <w:ilvl w:val="0"/>
-          <w:numId w:val="1"/>
-        </w:numPr>
-        <w:spacing w:after="0" w:afterAutospacing="0" w:before="0" w:beforeAutospacing="0" w:lineRule="auto"/>
-        <w:ind w:left="720" w:hanging="360"/>
-      </w:pPr>
-      <w:r>
-        <w:rPr>
-          <w:rtl w:val="0"/>
-        </w:rPr>
-        <w:t xml:space="preserve">Contributed to full-stack development and infrastructure using PHP, Vue, HTML, CSS, JS, and AWS (EC2, RDS, S3).</w:t>
-        <w:br w:type="textWrapping"/>
-      </w:r>
-    </w:p>
-    <w:p>
-      <w:pPr>
-        <w:numPr>
-          <w:ilvl w:val="0"/>
-          <w:numId w:val="1"/>
-        </w:numPr>
-        <w:spacing w:after="0" w:afterAutospacing="0" w:before="0" w:beforeAutospacing="0" w:lineRule="auto"/>
-        <w:ind w:left="720" w:hanging="360"/>
-      </w:pPr>
-      <w:r>
-        <w:rPr>
-          <w:rtl w:val="0"/>
-        </w:rPr>
-        <w:t xml:space="preserve">Scaled background processing using Resque for asynchronous task execution.</w:t>
-        <w:br w:type="textWrapping"/>
-      </w:r>
-    </w:p>
-    <w:p>
-      <w:pPr>
-        <w:numPr>
-          <w:ilvl w:val="0"/>
-          <w:numId w:val="1"/>
-        </w:numPr>
-        <w:spacing w:after="0" w:afterAutospacing="0" w:before="0" w:beforeAutospacing="0" w:lineRule="auto"/>
-        <w:ind w:left="720" w:hanging="360"/>
-      </w:pPr>
-      <w:r>
-        <w:rPr>
-          <w:rtl w:val="0"/>
-        </w:rPr>
-        <w:t xml:space="preserve">Enabled secure SharePoint API integration using certificates instead of secrets, allowing users to upload and manage their own credentials without exposing sensitive keys.</w:t>
-        <w:br w:type="textWrapping"/>
-      </w:r>
-    </w:p>
-    <w:p>
-      <w:pPr>
-        <w:numPr>
-          <w:ilvl w:val="0"/>
-          <w:numId w:val="1"/>
-        </w:numPr>
-        <w:spacing w:after="240" w:before="0" w:beforeAutospacing="0" w:lineRule="auto"/>
-        <w:ind w:left="720" w:hanging="360"/>
-      </w:pPr>
-      <w:r>
-        <w:rPr>
-          <w:rtl w:val="0"/>
-        </w:rPr>
-        <w:t xml:space="preserve">Championed code quality through unit testing and peer reviews.</w:t>
-        <w:br w:type="textWrapping"/>
-      </w:r>
-    </w:p>
-    <w:p>
-      <w:pPr>
-        <w:pStyle w:val="Heading3"/>
-        <w:keepNext w:val="0"/>
-        <w:keepLines w:val="0"/>
-        <w:spacing w:before="280" w:lineRule="auto"/>
-        <w:rPr>
-          <w:b w:val="1"/>
-          <w:color w:val="000000"/>
-          <w:sz w:val="26"/>
-          <w:szCs w:val="26"/>
-        </w:rPr>
-      </w:pPr>
-      <w:bookmarkStart w:colFirst="0" w:colLast="0" w:name="_7k29rxfuw7mr" w:id="6"/>
-      <w:bookmarkEnd w:id="6"/>
-      <w:r>
-        <w:rPr>
-          <w:b w:val="1"/>
-          <w:color w:val="000000"/>
-          <w:sz w:val="26"/>
-          <w:szCs w:val="26"/>
-          <w:rtl w:val="0"/>
-        </w:rPr>
-        <w:t xml:space="preserve">Senior Software Engineer</w:t>
-      </w:r>
-    </w:p>
-    <w:p>
-      <w:pPr>
-        <w:spacing w:after="240" w:before="240" w:lineRule="auto"/>
-        <w:rPr>
-          <w:b w:val="1"/>
-        </w:rPr>
-      </w:pPr>
-      <w:r>
-        <w:rPr>
-          <w:i w:val="1"/>
-          <w:rtl w:val="0"/>
-        </w:rPr>
-        <w:t xml:space="preserve">SmugMug / Flickr – Remote</w:t>
-        <w:br w:type="textWrapping"/>
-      </w:r>
-      <w:r>
-        <w:rPr>
-          <w:rtl w:val="0"/>
-        </w:rPr>
-        <w:t xml:space="preserve"> </w:t>
-      </w:r>
-      <w:r>
-        <w:rPr>
-          <w:b w:val="1"/>
-          <w:rtl w:val="0"/>
-        </w:rPr>
-        <w:t xml:space="preserve">Feb 2011 – Jun 2022</w:t>
-      </w:r>
-    </w:p>
-    <w:p>
-      <w:pPr>
-        <w:numPr>
-          <w:ilvl w:val="0"/>
-          <w:numId w:val="5"/>
-        </w:numPr>
-        <w:spacing w:after="0" w:afterAutospacing="0" w:before="240" w:lineRule="auto"/>
-        <w:ind w:left="720" w:hanging="360"/>
-      </w:pPr>
-      <w:r>
-        <w:rPr>
-          <w:b w:val="1"/>
-          <w:rtl w:val="0"/>
-        </w:rPr>
-        <w:t xml:space="preserve">Flickr (2019–2021):</w:t>
-      </w:r>
-      <w:r>
-        <w:rPr>
-          <w:rtl w:val="0"/>
-        </w:rPr>
-        <w:t xml:space="preserve"> Led development of a CSAM detection and moderation system. Integrated Safer.io into upload pipelines using SQS and AWS Lambda. Streamlined reporting via NCMEC APIs and secure archiving to S3.</w:t>
-        <w:br w:type="textWrapping"/>
-      </w:r>
-    </w:p>
-    <w:p>
-      <w:pPr>
-        <w:numPr>
-          <w:ilvl w:val="0"/>
-          <w:numId w:val="5"/>
-        </w:numPr>
-        <w:spacing w:after="240" w:before="0" w:beforeAutospacing="0" w:lineRule="auto"/>
-        <w:ind w:left="720" w:hanging="360"/>
-      </w:pPr>
-      <w:r>
-        <w:rPr>
-          <w:b w:val="1"/>
-          <w:rtl w:val="0"/>
-        </w:rPr>
-        <w:t xml:space="preserve">SmugMug (2011–2019):</w:t>
-      </w:r>
-      <w:r>
-        <w:rPr>
-          <w:rtl w:val="0"/>
-        </w:rPr>
-        <w:t xml:space="preserve"> Built video rendering microservice with AWS Transcoder. Modernized tax systems and enabled global pricing with support for multiple foreign currencies. Integrated Intercom and Amazon Payments APIs. Migrated systems to cloud from private data centers.</w:t>
-        <w:br w:type="textWrapping"/>
-      </w:r>
-    </w:p>
-    <w:p>
-      <w:pPr>
-        <w:pStyle w:val="Heading3"/>
-        <w:keepNext w:val="0"/>
-        <w:keepLines w:val="0"/>
-        <w:spacing w:before="280" w:lineRule="auto"/>
-        <w:rPr>
-          <w:b w:val="1"/>
-          <w:color w:val="000000"/>
-          <w:sz w:val="26"/>
-          <w:szCs w:val="26"/>
-        </w:rPr>
-      </w:pPr>
-      <w:bookmarkStart w:colFirst="0" w:colLast="0" w:name="_dp4askz9vzc2" w:id="7"/>
-      <w:bookmarkEnd w:id="7"/>
-      <w:r>
-        <w:rPr>
-          <w:b w:val="1"/>
-          <w:color w:val="000000"/>
-          <w:sz w:val="26"/>
-          <w:szCs w:val="26"/>
-          <w:rtl w:val="0"/>
-        </w:rPr>
-        <w:t xml:space="preserve">Senior Software Engineer</w:t>
-      </w:r>
-    </w:p>
-    <w:p>
-      <w:pPr>
-        <w:spacing w:after="240" w:before="240" w:lineRule="auto"/>
-        <w:rPr>
-          <w:b w:val="1"/>
-        </w:rPr>
-      </w:pPr>
-      <w:r>
-        <w:rPr>
-          <w:i w:val="1"/>
-          <w:rtl w:val="0"/>
-        </w:rPr>
-        <w:t xml:space="preserve">Yahoo! Inc. – Sunnyvale, CA</w:t>
-        <w:br w:type="textWrapping"/>
-      </w:r>
-      <w:r>
-        <w:rPr>
-          <w:rtl w:val="0"/>
-        </w:rPr>
-        <w:t xml:space="preserve"> </w:t>
-      </w:r>
-      <w:r>
-        <w:rPr>
-          <w:b w:val="1"/>
-          <w:rtl w:val="0"/>
-        </w:rPr>
-        <w:t xml:space="preserve">Dec 2000 – Dec 2010</w:t>
-      </w:r>
-    </w:p>
-    <w:p>
-      <w:pPr>
-        <w:numPr>
-          <w:ilvl w:val="0"/>
-          <w:numId w:val="2"/>
-        </w:numPr>
-        <w:spacing w:after="0" w:afterAutospacing="0" w:before="240" w:lineRule="auto"/>
-        <w:ind w:left="720" w:hanging="360"/>
-      </w:pPr>
-      <w:r>
-        <w:rPr>
-          <w:b w:val="1"/>
-          <w:rtl w:val="0"/>
-        </w:rPr>
-        <w:t xml:space="preserve">Yahoo! Localization Platform (2009–2010):</w:t>
-      </w:r>
-      <w:r>
-        <w:rPr>
-          <w:rtl w:val="0"/>
-        </w:rPr>
-        <w:t xml:space="preserve"> Led Scrum team building scalable L10N infrastructure with PHP, Java, Perl, and Oracle.</w:t>
-        <w:br w:type="textWrapping"/>
-      </w:r>
-    </w:p>
-    <w:p>
-      <w:pPr>
-        <w:numPr>
-          <w:ilvl w:val="0"/>
-          <w:numId w:val="2"/>
-        </w:numPr>
-        <w:spacing w:after="0" w:afterAutospacing="0" w:before="0" w:beforeAutospacing="0" w:lineRule="auto"/>
-        <w:ind w:left="720" w:hanging="360"/>
-      </w:pPr>
-      <w:r>
-        <w:rPr>
-          <w:b w:val="1"/>
-          <w:rtl w:val="0"/>
-        </w:rPr>
-        <w:t xml:space="preserve">International Tiger Team (2005–2009):</w:t>
-      </w:r>
-      <w:r>
-        <w:rPr>
-          <w:rtl w:val="0"/>
-        </w:rPr>
-        <w:t xml:space="preserve"> Spearheaded internationalization of major Yahoo! products (Maps, Buzz, News Search). Developed tools and plugins to enhance global usability.</w:t>
-        <w:br w:type="textWrapping"/>
-      </w:r>
-    </w:p>
-    <w:p>
-      <w:pPr>
-        <w:numPr>
-          <w:ilvl w:val="0"/>
-          <w:numId w:val="2"/>
-        </w:numPr>
-        <w:spacing w:after="240" w:before="0" w:beforeAutospacing="0" w:lineRule="auto"/>
-        <w:ind w:left="720" w:hanging="360"/>
-      </w:pPr>
-      <w:r>
-        <w:rPr>
-          <w:b w:val="1"/>
-          <w:rtl w:val="0"/>
-        </w:rPr>
-        <w:t xml:space="preserve">Yahoo! Latin America (2000–2005):</w:t>
-      </w:r>
-      <w:r>
-        <w:rPr>
-          <w:rtl w:val="0"/>
-        </w:rPr>
-        <w:t xml:space="preserve"> Rebuilt media verticals and supported marketing campaigns using PERL, CMS, MySQL, and JS.</w:t>
-        <w:br w:type="textWrapping"/>
-      </w:r>
-    </w:p>
-    <w:p>
-      <w:pPr>
-        <w:pStyle w:val="Heading3"/>
-        <w:keepNext w:val="0"/>
-        <w:keepLines w:val="0"/>
-        <w:spacing w:before="280" w:lineRule="auto"/>
-        <w:rPr>
-          <w:b w:val="1"/>
-          <w:color w:val="000000"/>
-          <w:sz w:val="26"/>
-          <w:szCs w:val="26"/>
-        </w:rPr>
-      </w:pPr>
-      <w:bookmarkStart w:colFirst="0" w:colLast="0" w:name="_2o5b0c354xts" w:id="8"/>
-      <w:bookmarkEnd w:id="8"/>
-      <w:r>
-        <w:rPr>
-          <w:b w:val="1"/>
-          <w:color w:val="000000"/>
-          <w:sz w:val="26"/>
-          <w:szCs w:val="26"/>
-          <w:rtl w:val="0"/>
-        </w:rPr>
-        <w:t xml:space="preserve">Senior Internet Programmer</w:t>
-      </w:r>
-    </w:p>
-    <w:p>
-      <w:pPr>
-        <w:spacing w:after="240" w:before="240" w:lineRule="auto"/>
-        <w:rPr>
-          <w:b w:val="1"/>
-        </w:rPr>
-      </w:pPr>
-      <w:r>
-        <w:rPr>
-          <w:i w:val="1"/>
-          <w:rtl w:val="0"/>
-        </w:rPr>
-        <w:t xml:space="preserve">Mindsare Design – San Jose, CA</w:t>
-        <w:br w:type="textWrapping"/>
-      </w:r>
-      <w:r>
-        <w:rPr>
-          <w:rtl w:val="0"/>
-        </w:rPr>
-        <w:t xml:space="preserve"> </w:t>
-      </w:r>
-      <w:r>
-        <w:rPr>
-          <w:b w:val="1"/>
-          <w:rtl w:val="0"/>
-        </w:rPr>
-        <w:t xml:space="preserve">Nov 1999 – Nov 2000</w:t>
-      </w:r>
-    </w:p>
-    <w:p>
-      <w:pPr>
-        <w:numPr>
-          <w:ilvl w:val="0"/>
-          <w:numId w:val="3"/>
-        </w:numPr>
-        <w:spacing w:after="0" w:afterAutospacing="0" w:before="240" w:lineRule="auto"/>
-        <w:ind w:left="720" w:hanging="360"/>
-      </w:pPr>
-      <w:r>
-        <w:rPr>
-          <w:rtl w:val="0"/>
-        </w:rPr>
-        <w:t xml:space="preserve">Led development for PostMaster General product.</w:t>
-        <w:br w:type="textWrapping"/>
-      </w:r>
-    </w:p>
-    <w:p>
-      <w:pPr>
-        <w:numPr>
-          <w:ilvl w:val="0"/>
-          <w:numId w:val="3"/>
-        </w:numPr>
-        <w:spacing w:after="240" w:before="0" w:beforeAutospacing="0" w:lineRule="auto"/>
-        <w:ind w:left="720" w:hanging="360"/>
-      </w:pPr>
-      <w:r>
-        <w:rPr>
-          <w:rtl w:val="0"/>
-        </w:rPr>
-        <w:t xml:space="preserve">Built intranet and public-facing apps for clients like Philips and San Mateo County.</w:t>
-        <w:br w:type="textWrapping"/>
-      </w:r>
-    </w:p>
-    <w:p>
-      <w:pPr>
-        <w:pStyle w:val="Heading3"/>
-        <w:keepNext w:val="0"/>
-        <w:keepLines w:val="0"/>
-        <w:spacing w:before="280" w:lineRule="auto"/>
-        <w:rPr>
-          <w:b w:val="1"/>
-          <w:color w:val="000000"/>
-          <w:sz w:val="26"/>
-          <w:szCs w:val="26"/>
-        </w:rPr>
-      </w:pPr>
-      <w:bookmarkStart w:colFirst="0" w:colLast="0" w:name="_5iobsvlkq64q" w:id="9"/>
-      <w:bookmarkEnd w:id="9"/>
-      <w:r>
-        <w:rPr>
-          <w:b w:val="1"/>
-          <w:color w:val="000000"/>
-          <w:sz w:val="26"/>
-          <w:szCs w:val="26"/>
-          <w:rtl w:val="0"/>
-        </w:rPr>
-        <w:t xml:space="preserve">Co-Founder</w:t>
-      </w:r>
-    </w:p>
-    <w:p>
-      <w:pPr>
-        <w:spacing w:after="240" w:before="240" w:lineRule="auto"/>
-        <w:rPr>
-          <w:b w:val="1"/>
-        </w:rPr>
-      </w:pPr>
-      <w:r>
-        <w:rPr>
-          <w:i w:val="1"/>
-          <w:rtl w:val="0"/>
-        </w:rPr>
-        <w:t xml:space="preserve">Imagine SAS – Bogotá, Colombia</w:t>
-        <w:br w:type="textWrapping"/>
-      </w:r>
-      <w:r>
-        <w:rPr>
-          <w:rtl w:val="0"/>
-        </w:rPr>
-        <w:t xml:space="preserve"> </w:t>
-      </w:r>
-      <w:r>
-        <w:rPr>
-          <w:b w:val="1"/>
-          <w:rtl w:val="0"/>
-        </w:rPr>
-        <w:t xml:space="preserve">Jan 1996 – Nov 1999</w:t>
-      </w:r>
-    </w:p>
-    <w:p>
-      <w:pPr>
-        <w:numPr>
-          <w:ilvl w:val="0"/>
-          <w:numId w:val="4"/>
-        </w:numPr>
-        <w:spacing w:after="0" w:afterAutospacing="0" w:before="240" w:lineRule="auto"/>
-        <w:ind w:left="720" w:hanging="360"/>
-      </w:pPr>
-      <w:r>
-        <w:rPr>
-          <w:rtl w:val="0"/>
-        </w:rPr>
-        <w:t xml:space="preserve">Co-founded one of Colombia’s first internet companies.</w:t>
-        <w:br w:type="textWrapping"/>
-      </w:r>
-    </w:p>
-    <w:p>
-      <w:pPr>
-        <w:numPr>
-          <w:ilvl w:val="0"/>
-          <w:numId w:val="4"/>
-        </w:numPr>
-        <w:spacing w:after="240" w:before="0" w:beforeAutospacing="0" w:lineRule="auto"/>
-        <w:ind w:left="720" w:hanging="360"/>
-      </w:pPr>
-      <w:r>
-        <w:rPr>
-          <w:rtl w:val="0"/>
-        </w:rPr>
-        <w:t xml:space="preserve">Developed websites and applications using early web stacks (Perl, HTML, CSS, SQL).</w:t>
-        <w:br w:type="textWrapping"/>
+        <w:rPr/>
+      </w:pPr>
+      <w:r>
+        <w:rPr>
+          <w:b w:val="1"/>
+          <w:rtl w:val="0"/>
+        </w:rPr>
+        <w:t xml:space="preserve">Bachelor’s Degree in Systems Engineering</w:t>
+        <w:br w:type="textWrapping"/>
+      </w:r>
+      <w:r>
+        <w:rPr>
+          <w:rtl w:val="0"/>
+        </w:rPr>
+        <w:t xml:space="preserve"> Universidad Autonoma de Manizales, Colombia</w:t>
       </w:r>
     </w:p>
     <w:p>
@@ -924,76 +1060,6 @@
           <v:rect style="width:0.0pt;height:1.5pt" o:hr="t" o:hrstd="t" o:hralign="center" fillcolor="#A0A0A0" stroked="f"/>
         </w:pict>
       </w:r>
-      <w:r>
-        <w:rPr>
-          <w:rtl w:val="0"/>
-        </w:rPr>
-      </w:r>
-    </w:p>
-    <w:p>
-      <w:pPr>
-        <w:pStyle w:val="Heading2"/>
-        <w:keepNext w:val="0"/>
-        <w:keepLines w:val="0"/>
-        <w:spacing w:after="80" w:lineRule="auto"/>
-        <w:rPr>
-          <w:b w:val="1"/>
-          <w:sz w:val="34"/>
-          <w:szCs w:val="34"/>
-        </w:rPr>
-      </w:pPr>
-      <w:bookmarkStart w:colFirst="0" w:colLast="0" w:name="_j5yfnc1esij" w:id="10"/>
-      <w:bookmarkEnd w:id="10"/>
-      <w:r>
-        <w:rPr>
-          <w:b w:val="1"/>
-          <w:sz w:val="34"/>
-          <w:szCs w:val="34"/>
-          <w:rtl w:val="0"/>
-        </w:rPr>
-        <w:t xml:space="preserve">Education</w:t>
-      </w:r>
-    </w:p>
-    <w:p>
-      <w:pPr>
-        <w:spacing w:after="240" w:before="240" w:lineRule="auto"/>
-        <w:rPr/>
-      </w:pPr>
-      <w:r>
-        <w:rPr>
-          <w:b w:val="1"/>
-          <w:rtl w:val="0"/>
-        </w:rPr>
-        <w:t xml:space="preserve">Bachelor’s Degree in Systems Engineering</w:t>
-        <w:br w:type="textWrapping"/>
-      </w:r>
-      <w:r>
-        <w:rPr>
-          <w:rtl w:val="0"/>
-        </w:rPr>
-        <w:t xml:space="preserve"> Universidad Autonoma de Manizales, Colombia</w:t>
-      </w:r>
-    </w:p>
-    <w:p>
-      <w:pPr>
-        <w:spacing w:after="240" w:before="240" w:lineRule="auto"/>
-        <w:rPr/>
-      </w:pPr>
-      <w:r>
-        <w:pict>
-          <v:rect style="width:0.0pt;height:1.5pt" o:hr="t" o:hrstd="t" o:hralign="center" fillcolor="#A0A0A0" stroked="f"/>
-        </w:pict>
-      </w:r>
-      <w:r>
-        <w:rPr>
-          <w:rtl w:val="0"/>
-        </w:rPr>
-      </w:r>
-    </w:p>
-    <w:p>
-      <w:pPr>
-        <w:rPr/>
-      </w:pPr>
       <w:r>
         <w:rPr>
           <w:rtl w:val="0"/>
@@ -1662,6 +1728,116 @@
       </w:rPr>
     </w:lvl>
   </w:abstractNum>
+  <w:abstractNum w:abstractNumId="6">
+    <w:lvl w:ilvl="0">
+      <w:start w:val="1"/>
+      <w:numFmt w:val="bullet"/>
+      <w:lvlText w:val="●"/>
+      <w:lvlJc w:val="left"/>
+      <w:pPr>
+        <w:ind w:left="720" w:hanging="360"/>
+      </w:pPr>
+      <w:rPr>
+        <w:u w:val="none"/>
+      </w:rPr>
+    </w:lvl>
+    <w:lvl w:ilvl="1">
+      <w:start w:val="1"/>
+      <w:numFmt w:val="bullet"/>
+      <w:lvlText w:val="○"/>
+      <w:lvlJc w:val="left"/>
+      <w:pPr>
+        <w:ind w:left="1440" w:hanging="360"/>
+      </w:pPr>
+      <w:rPr>
+        <w:u w:val="none"/>
+      </w:rPr>
+    </w:lvl>
+    <w:lvl w:ilvl="2">
+      <w:start w:val="1"/>
+      <w:numFmt w:val="bullet"/>
+      <w:lvlText w:val="■"/>
+      <w:lvlJc w:val="left"/>
+      <w:pPr>
+        <w:ind w:left="2160" w:hanging="360"/>
+      </w:pPr>
+      <w:rPr>
+        <w:u w:val="none"/>
+      </w:rPr>
+    </w:lvl>
+    <w:lvl w:ilvl="3">
+      <w:start w:val="1"/>
+      <w:numFmt w:val="bullet"/>
+      <w:lvlText w:val="●"/>
+      <w:lvlJc w:val="left"/>
+      <w:pPr>
+        <w:ind w:left="2880" w:hanging="360"/>
+      </w:pPr>
+      <w:rPr>
+        <w:u w:val="none"/>
+      </w:rPr>
+    </w:lvl>
+    <w:lvl w:ilvl="4">
+      <w:start w:val="1"/>
+      <w:numFmt w:val="bullet"/>
+      <w:lvlText w:val="○"/>
+      <w:lvlJc w:val="left"/>
+      <w:pPr>
+        <w:ind w:left="3600" w:hanging="360"/>
+      </w:pPr>
+      <w:rPr>
+        <w:u w:val="none"/>
+      </w:rPr>
+    </w:lvl>
+    <w:lvl w:ilvl="5">
+      <w:start w:val="1"/>
+      <w:numFmt w:val="bullet"/>
+      <w:lvlText w:val="■"/>
+      <w:lvlJc w:val="left"/>
+      <w:pPr>
+        <w:ind w:left="4320" w:hanging="360"/>
+      </w:pPr>
+      <w:rPr>
+        <w:u w:val="none"/>
+      </w:rPr>
+    </w:lvl>
+    <w:lvl w:ilvl="6">
+      <w:start w:val="1"/>
+      <w:numFmt w:val="bullet"/>
+      <w:lvlText w:val="●"/>
+      <w:lvlJc w:val="left"/>
+      <w:pPr>
+        <w:ind w:left="5040" w:hanging="360"/>
+      </w:pPr>
+      <w:rPr>
+        <w:u w:val="none"/>
+      </w:rPr>
+    </w:lvl>
+    <w:lvl w:ilvl="7">
+      <w:start w:val="1"/>
+      <w:numFmt w:val="bullet"/>
+      <w:lvlText w:val="○"/>
+      <w:lvlJc w:val="left"/>
+      <w:pPr>
+        <w:ind w:left="5760" w:hanging="360"/>
+      </w:pPr>
+      <w:rPr>
+        <w:u w:val="none"/>
+      </w:rPr>
+    </w:lvl>
+    <w:lvl w:ilvl="8">
+      <w:start w:val="1"/>
+      <w:numFmt w:val="bullet"/>
+      <w:lvlText w:val="■"/>
+      <w:lvlJc w:val="left"/>
+      <w:pPr>
+        <w:ind w:left="6480" w:hanging="360"/>
+      </w:pPr>
+      <w:rPr>
+        <w:u w:val="none"/>
+      </w:rPr>
+    </w:lvl>
+  </w:abstractNum>
   <w:num w:numId="1">
     <w:abstractNumId w:val="1"/>
   </w:num>
@@ -1676,6 +1852,9 @@
   </w:num>
   <w:num w:numId="5">
     <w:abstractNumId w:val="5"/>
+  </w:num>
+  <w:num w:numId="6">
+    <w:abstractNumId w:val="6"/>
   </w:num>
 </w:numbering>
 </file>

</xml_diff>

<commit_message>
Fixing Mindshare typo and adding legalserver.org in front of NetworkNinja
</commit_message>
<xml_diff>
--- a/julian-jaramillo-resume-short.docx
+++ b/julian-jaramillo-resume-short.docx
@@ -388,7 +388,7 @@
           <w:i w:val="1"/>
           <w:rtl w:val="0"/>
         </w:rPr>
-        <w:t xml:space="preserve">Network Ninja – Lake Oswego, OR</w:t>
+        <w:t xml:space="preserve">Network Ninja (legalserver.org) – Lake Oswego, OR</w:t>
         <w:br w:type="textWrapping"/>
       </w:r>
       <w:r>
@@ -850,7 +850,14 @@
           <w:i w:val="1"/>
           <w:rtl w:val="0"/>
         </w:rPr>
-        <w:t xml:space="preserve">Mindsare Design – San Jose, CA</w:t>
+        <w:t xml:space="preserve">Mindshare</w:t>
+      </w:r>
+      <w:r>
+        <w:rPr>
+          <w:i w:val="1"/>
+          <w:rtl w:val="0"/>
+        </w:rPr>
+        <w:t xml:space="preserve"> Design – San Jose, CA</w:t>
         <w:br w:type="textWrapping"/>
       </w:r>
       <w:r>

</xml_diff>